<commit_message>
Gui for ADD RESA
</commit_message>
<xml_diff>
--- a/Individuella reflektioner/Mohammed Bashar Dumairieh.docx
+++ b/Individuella reflektioner/Mohammed Bashar Dumairieh.docx
@@ -7,24 +7,19 @@
         <w:rPr>
           <w:sz w:val="52"/>
           <w:szCs w:val="52"/>
-          <w:lang w:val="sv-SE"/>
         </w:rPr>
       </w:pPr>
-      <w:proofErr w:type="spellStart"/>
       <w:r>
         <w:rPr>
           <w:sz w:val="52"/>
           <w:szCs w:val="52"/>
-          <w:lang w:val="sv-SE"/>
         </w:rPr>
         <w:t>week</w:t>
       </w:r>
-      <w:proofErr w:type="spellEnd"/>
       <w:r>
         <w:rPr>
           <w:sz w:val="52"/>
           <w:szCs w:val="52"/>
-          <w:lang w:val="sv-SE"/>
         </w:rPr>
         <w:t xml:space="preserve"> </w:t>
       </w:r>
@@ -33,7 +28,6 @@
         <w:rPr>
           <w:sz w:val="52"/>
           <w:szCs w:val="52"/>
-          <w:lang w:val="sv-SE"/>
         </w:rPr>
         <w:t>1 :</w:t>
       </w:r>
@@ -42,7 +36,6 @@
         <w:rPr>
           <w:sz w:val="52"/>
           <w:szCs w:val="52"/>
-          <w:lang w:val="sv-SE"/>
         </w:rPr>
         <w:t xml:space="preserve"> </w:t>
       </w:r>
@@ -86,42 +79,16 @@
           <w:color w:val="24292E"/>
           <w:sz w:val="24"/>
           <w:szCs w:val="24"/>
-          <w:lang w:val="sv-SE"/>
         </w:rPr>
       </w:pPr>
-      <w:proofErr w:type="spellStart"/>
-      <w:r>
-        <w:rPr>
-          <w:rFonts w:ascii="Calibri" w:eastAsia="Calibri" w:hAnsi="Calibri" w:cs="Calibri"/>
-          <w:color w:val="24292E"/>
-          <w:sz w:val="24"/>
-          <w:szCs w:val="24"/>
-          <w:lang w:val="sv-SE"/>
-        </w:rPr>
-        <w:t>W</w:t>
-      </w:r>
-      <w:bookmarkStart w:id="0" w:name="_GoBack"/>
-      <w:bookmarkEnd w:id="0"/>
-      <w:r>
-        <w:rPr>
-          <w:rFonts w:ascii="Calibri" w:eastAsia="Calibri" w:hAnsi="Calibri" w:cs="Calibri"/>
-          <w:color w:val="24292E"/>
-          <w:sz w:val="24"/>
-          <w:szCs w:val="24"/>
-          <w:lang w:val="sv-SE"/>
-        </w:rPr>
-        <w:t>eek</w:t>
-      </w:r>
-      <w:proofErr w:type="spellEnd"/>
-      <w:r>
-        <w:rPr>
-          <w:rFonts w:ascii="Calibri" w:eastAsia="Calibri" w:hAnsi="Calibri" w:cs="Calibri"/>
-          <w:color w:val="24292E"/>
-          <w:sz w:val="24"/>
-          <w:szCs w:val="24"/>
-          <w:lang w:val="sv-SE"/>
-        </w:rPr>
-        <w:t xml:space="preserve"> 2: </w:t>
+      <w:r>
+        <w:rPr>
+          <w:rFonts w:ascii="Calibri" w:eastAsia="Calibri" w:hAnsi="Calibri" w:cs="Calibri"/>
+          <w:color w:val="24292E"/>
+          <w:sz w:val="24"/>
+          <w:szCs w:val="24"/>
+        </w:rPr>
+        <w:t xml:space="preserve">Week 2: </w:t>
       </w:r>
     </w:p>
     <w:p>
@@ -134,6 +101,7 @@
           <w:szCs w:val="24"/>
         </w:rPr>
       </w:pPr>
+      <w:bookmarkStart w:id="0" w:name="_GoBack"/>
       <w:r>
         <w:rPr>
           <w:rFonts w:ascii="Calibri" w:eastAsia="Calibri" w:hAnsi="Calibri" w:cs="Calibri"/>
@@ -218,7 +186,128 @@
         </w:rPr>
         <w:t>.</w:t>
       </w:r>
+      <w:r>
+        <w:t xml:space="preserve"> </w:t>
+      </w:r>
+      <w:r>
+        <w:rPr>
+          <w:rFonts w:ascii="Calibri" w:eastAsia="Calibri" w:hAnsi="Calibri" w:cs="Calibri"/>
+          <w:color w:val="24292E"/>
+          <w:sz w:val="24"/>
+          <w:szCs w:val="24"/>
+        </w:rPr>
+        <w:t xml:space="preserve">In relation to the remaining work, I have been involved in producing a </w:t>
+      </w:r>
+      <w:r>
+        <w:rPr>
+          <w:rFonts w:ascii="Calibri" w:eastAsia="Calibri" w:hAnsi="Calibri" w:cs="Calibri"/>
+          <w:color w:val="24292E"/>
+          <w:sz w:val="24"/>
+          <w:szCs w:val="24"/>
+        </w:rPr>
+        <w:t>social contract and team reflection</w:t>
+      </w:r>
+      <w:r>
+        <w:rPr>
+          <w:rFonts w:ascii="Calibri" w:eastAsia="Calibri" w:hAnsi="Calibri" w:cs="Calibri"/>
+          <w:color w:val="24292E"/>
+          <w:sz w:val="24"/>
+          <w:szCs w:val="24"/>
+        </w:rPr>
+        <w:t>,</w:t>
+      </w:r>
+      <w:r>
+        <w:rPr>
+          <w:rFonts w:ascii="Calibri" w:eastAsia="Calibri" w:hAnsi="Calibri" w:cs="Calibri"/>
+          <w:color w:val="24292E"/>
+          <w:sz w:val="24"/>
+          <w:szCs w:val="24"/>
+        </w:rPr>
+        <w:t xml:space="preserve"> every member in the team has taken one story to implement and I took mine, </w:t>
+      </w:r>
+      <w:r>
+        <w:rPr>
+          <w:rFonts w:ascii="Calibri" w:eastAsia="Calibri" w:hAnsi="Calibri" w:cs="Calibri"/>
+          <w:color w:val="24292E"/>
+          <w:sz w:val="24"/>
+          <w:szCs w:val="24"/>
+        </w:rPr>
+        <w:t xml:space="preserve"> </w:t>
+      </w:r>
+      <w:r>
+        <w:rPr>
+          <w:rFonts w:ascii="Calibri" w:eastAsia="Calibri" w:hAnsi="Calibri" w:cs="Calibri"/>
+          <w:color w:val="24292E"/>
+          <w:sz w:val="24"/>
+          <w:szCs w:val="24"/>
+        </w:rPr>
+        <w:t xml:space="preserve">I have </w:t>
+      </w:r>
+      <w:r>
+        <w:rPr>
+          <w:rFonts w:ascii="Calibri" w:eastAsia="Calibri" w:hAnsi="Calibri" w:cs="Calibri"/>
+          <w:color w:val="24292E"/>
+          <w:sz w:val="24"/>
+          <w:szCs w:val="24"/>
+        </w:rPr>
+        <w:t>been involved in</w:t>
+      </w:r>
+      <w:r>
+        <w:rPr>
+          <w:rFonts w:ascii="Calibri" w:eastAsia="Calibri" w:hAnsi="Calibri" w:cs="Calibri"/>
+          <w:color w:val="24292E"/>
+          <w:sz w:val="24"/>
+          <w:szCs w:val="24"/>
+        </w:rPr>
+        <w:t xml:space="preserve"> all </w:t>
+      </w:r>
+      <w:r>
+        <w:rPr>
+          <w:rFonts w:ascii="Calibri" w:eastAsia="Calibri" w:hAnsi="Calibri" w:cs="Calibri"/>
+          <w:color w:val="24292E"/>
+          <w:sz w:val="24"/>
+          <w:szCs w:val="24"/>
+        </w:rPr>
+        <w:t>meeting</w:t>
+      </w:r>
+      <w:r>
+        <w:rPr>
+          <w:rFonts w:ascii="Calibri" w:eastAsia="Calibri" w:hAnsi="Calibri" w:cs="Calibri"/>
+          <w:color w:val="24292E"/>
+          <w:sz w:val="24"/>
+          <w:szCs w:val="24"/>
+        </w:rPr>
+        <w:t>s</w:t>
+      </w:r>
+      <w:r>
+        <w:rPr>
+          <w:rFonts w:ascii="Calibri" w:eastAsia="Calibri" w:hAnsi="Calibri" w:cs="Calibri"/>
+          <w:color w:val="24292E"/>
+          <w:sz w:val="24"/>
+          <w:szCs w:val="24"/>
+        </w:rPr>
+        <w:t xml:space="preserve"> with </w:t>
+      </w:r>
+      <w:r>
+        <w:rPr>
+          <w:rFonts w:ascii="Calibri" w:eastAsia="Calibri" w:hAnsi="Calibri" w:cs="Calibri"/>
+          <w:color w:val="24292E"/>
+          <w:sz w:val="24"/>
+          <w:szCs w:val="24"/>
+        </w:rPr>
+        <w:t>my team</w:t>
+      </w:r>
+      <w:r>
+        <w:rPr>
+          <w:rFonts w:ascii="Calibri" w:eastAsia="Calibri" w:hAnsi="Calibri" w:cs="Calibri"/>
+          <w:color w:val="24292E"/>
+          <w:sz w:val="24"/>
+          <w:szCs w:val="24"/>
+        </w:rPr>
+        <w:t>. I hope to be able to contribute as much in the time to come and I will do this by constantly knowing what to do and from there take the initiative on how it should be done.</w:t>
+      </w:r>
     </w:p>
+    <w:bookmarkEnd w:id="0"/>
     <w:p>
       <w:pPr>
         <w:spacing w:line="300" w:lineRule="exact"/>
@@ -448,6 +537,7 @@
     <w:lsdException w:name="HTML Sample" w:semiHidden="1" w:unhideWhenUsed="1"/>
     <w:lsdException w:name="HTML Typewriter" w:semiHidden="1" w:unhideWhenUsed="1"/>
     <w:lsdException w:name="HTML Variable" w:semiHidden="1" w:unhideWhenUsed="1"/>
+    <w:lsdException w:name="Normal Table" w:semiHidden="1" w:unhideWhenUsed="1"/>
     <w:lsdException w:name="annotation subject" w:semiHidden="1" w:unhideWhenUsed="1"/>
     <w:lsdException w:name="No List" w:semiHidden="1" w:unhideWhenUsed="1"/>
     <w:lsdException w:name="Outline List 1" w:semiHidden="1" w:unhideWhenUsed="1"/>
@@ -490,8 +580,11 @@
     <w:lsdException w:name="Table Contemporary" w:semiHidden="1" w:unhideWhenUsed="1"/>
     <w:lsdException w:name="Table Elegant" w:semiHidden="1" w:unhideWhenUsed="1"/>
     <w:lsdException w:name="Table Professional" w:semiHidden="1" w:unhideWhenUsed="1"/>
+    <w:lsdException w:name="Table Subtle 1" w:semiHidden="1" w:unhideWhenUsed="1"/>
     <w:lsdException w:name="Table Subtle 2" w:semiHidden="1" w:unhideWhenUsed="1"/>
     <w:lsdException w:name="Table Web 1" w:semiHidden="1" w:unhideWhenUsed="1"/>
+    <w:lsdException w:name="Table Web 2" w:semiHidden="1" w:unhideWhenUsed="1"/>
+    <w:lsdException w:name="Table Web 3" w:semiHidden="1" w:unhideWhenUsed="1"/>
     <w:lsdException w:name="Balloon Text" w:semiHidden="1" w:unhideWhenUsed="1"/>
     <w:lsdException w:name="Table Grid" w:uiPriority="39"/>
     <w:lsdException w:name="Table Theme" w:semiHidden="1" w:unhideWhenUsed="1"/>
@@ -1012,6 +1105,12 @@
 </file>
 
 <file path=customXml/item1.xml><?xml version="1.0" encoding="utf-8"?>
+<p:properties xmlns:p="http://schemas.microsoft.com/office/2006/metadata/properties" xmlns:xsi="http://www.w3.org/2001/XMLSchema-instance" xmlns:pc="http://schemas.microsoft.com/office/infopath/2007/PartnerControls">
+  <documentManagement/>
+</p:properties>
+</file>
+
+<file path=customXml/item2.xml><?xml version="1.0" encoding="utf-8"?>
 <ct:contentTypeSchema xmlns:ct="http://schemas.microsoft.com/office/2006/metadata/contentType" xmlns:ma="http://schemas.microsoft.com/office/2006/metadata/properties/metaAttributes" ct:_="" ma:_="" ma:contentTypeName="Document" ma:contentTypeID="0x010100D10F24D488D3904897B2BA372A0F71B0" ma:contentTypeVersion="8" ma:contentTypeDescription="Create a new document." ma:contentTypeScope="" ma:versionID="4cd3d6d6f512733025648a9896343a04">
   <xsd:schema xmlns:xsd="http://www.w3.org/2001/XMLSchema" xmlns:xs="http://www.w3.org/2001/XMLSchema" xmlns:p="http://schemas.microsoft.com/office/2006/metadata/properties" xmlns:ns2="19a79e05-f5e5-409d-ad2b-cf64cea3549f" targetNamespace="http://schemas.microsoft.com/office/2006/metadata/properties" ma:root="true" ma:fieldsID="c6ac3795033b319d39566d3e0d9c2fa5" ns2:_="">
     <xsd:import namespace="19a79e05-f5e5-409d-ad2b-cf64cea3549f"/>
@@ -1183,12 +1282,6 @@
 </ct:contentTypeSchema>
 </file>
 
-<file path=customXml/item2.xml><?xml version="1.0" encoding="utf-8"?>
-<p:properties xmlns:p="http://schemas.microsoft.com/office/2006/metadata/properties" xmlns:xsi="http://www.w3.org/2001/XMLSchema-instance" xmlns:pc="http://schemas.microsoft.com/office/infopath/2007/PartnerControls">
-  <documentManagement/>
-</p:properties>
-</file>
-
 <file path=customXml/item3.xml><?xml version="1.0" encoding="utf-8"?>
 <?mso-contentType ?>
 <FormTemplates xmlns="http://schemas.microsoft.com/sharepoint/v3/contenttype/forms">
@@ -1199,6 +1292,15 @@
 </file>
 
 <file path=customXml/itemProps1.xml><?xml version="1.0" encoding="utf-8"?>
+<ds:datastoreItem xmlns:ds="http://schemas.openxmlformats.org/officeDocument/2006/customXml" ds:itemID="{31EEACCA-4226-44B3-94C8-4D78677F5BFD}">
+  <ds:schemaRefs>
+    <ds:schemaRef ds:uri="http://schemas.microsoft.com/office/2006/metadata/properties"/>
+    <ds:schemaRef ds:uri="http://schemas.microsoft.com/office/infopath/2007/PartnerControls"/>
+  </ds:schemaRefs>
+</ds:datastoreItem>
+</file>
+
+<file path=customXml/itemProps2.xml><?xml version="1.0" encoding="utf-8"?>
 <ds:datastoreItem xmlns:ds="http://schemas.openxmlformats.org/officeDocument/2006/customXml" ds:itemID="{50A0892E-CA5D-4CCF-B51E-3733DFB6C018}">
   <ds:schemaRefs>
     <ds:schemaRef ds:uri="http://schemas.microsoft.com/office/2006/metadata/contentType"/>
@@ -1216,15 +1318,6 @@
 </ds:datastoreItem>
 </file>
 
-<file path=customXml/itemProps2.xml><?xml version="1.0" encoding="utf-8"?>
-<ds:datastoreItem xmlns:ds="http://schemas.openxmlformats.org/officeDocument/2006/customXml" ds:itemID="{31EEACCA-4226-44B3-94C8-4D78677F5BFD}">
-  <ds:schemaRefs>
-    <ds:schemaRef ds:uri="http://schemas.microsoft.com/office/2006/metadata/properties"/>
-    <ds:schemaRef ds:uri="http://schemas.microsoft.com/office/infopath/2007/PartnerControls"/>
-  </ds:schemaRefs>
-</ds:datastoreItem>
-</file>
-
 <file path=customXml/itemProps3.xml><?xml version="1.0" encoding="utf-8"?>
 <ds:datastoreItem xmlns:ds="http://schemas.openxmlformats.org/officeDocument/2006/customXml" ds:itemID="{6A777EF5-AD7C-4902-86C9-B19AF8C677A0}">
   <ds:schemaRefs>

</xml_diff>